<commit_message>
change of the VAT rate in the templates
</commit_message>
<xml_diff>
--- a/backend/templates/docx/430_3_1.docx
+++ b/backend/templates/docx/430_3_1.docx
@@ -1,6 +1,6 @@
 
 <file path=word/document.xml><?xml version="1.0" encoding="utf-8"?>
-<w:document xmlns:wpc="http://schemas.microsoft.com/office/word/2010/wordprocessingCanvas" xmlns:cx="http://schemas.microsoft.com/office/drawing/2014/chartex" xmlns:cx1="http://schemas.microsoft.com/office/drawing/2015/9/8/chartex" xmlns:cx2="http://schemas.microsoft.com/office/drawing/2015/10/21/chartex" xmlns:cx3="http://schemas.microsoft.com/office/drawing/2016/5/9/chartex" xmlns:cx4="http://schemas.microsoft.com/office/drawing/2016/5/10/chartex" xmlns:cx5="http://schemas.microsoft.com/office/drawing/2016/5/11/chartex" xmlns:cx6="http://schemas.microsoft.com/office/drawing/2016/5/12/chartex" xmlns:cx7="http://schemas.microsoft.com/office/drawing/2016/5/13/chartex" xmlns:cx8="http://schemas.microsoft.com/office/drawing/2016/5/14/chartex" xmlns:mc="http://schemas.openxmlformats.org/markup-compatibility/2006" xmlns:aink="http://schemas.microsoft.com/office/drawing/2016/ink" xmlns:am3d="http://schemas.microsoft.com/office/drawing/2017/model3d" xmlns:o="urn:schemas-microsoft-com:office:office" xmlns:oel="http://schemas.microsoft.com/office/2019/extlst" xmlns:r="http://schemas.openxmlformats.org/officeDocument/2006/relationships" xmlns:m="http://schemas.openxmlformats.org/officeDocument/2006/math" xmlns:v="urn:schemas-microsoft-com:vml" xmlns:wp14="http://schemas.microsoft.com/office/word/2010/wordprocessingDrawing" xmlns:wp="http://schemas.openxmlformats.org/drawingml/2006/wordprocessingDrawing" xmlns:w10="urn:schemas-microsoft-com:office:word" xmlns:w="http://schemas.openxmlformats.org/wordprocessingml/2006/main" xmlns:w14="http://schemas.microsoft.com/office/word/2010/wordml" xmlns:w15="http://schemas.microsoft.com/office/word/2012/wordml" xmlns:w16cex="http://schemas.microsoft.com/office/word/2018/wordml/cex" xmlns:w16cid="http://schemas.microsoft.com/office/word/2016/wordml/cid" xmlns:w16="http://schemas.microsoft.com/office/word/2018/wordml" xmlns:w16du="http://schemas.microsoft.com/office/word/2023/wordml/word16du" xmlns:w16sdtdh="http://schemas.microsoft.com/office/word/2020/wordml/sdtdatahash" xmlns:w16se="http://schemas.microsoft.com/office/word/2015/wordml/symex" xmlns:wpg="http://schemas.microsoft.com/office/word/2010/wordprocessingGroup" xmlns:wpi="http://schemas.microsoft.com/office/word/2010/wordprocessingInk" xmlns:wne="http://schemas.microsoft.com/office/word/2006/wordml" xmlns:wps="http://schemas.microsoft.com/office/word/2010/wordprocessingShape" mc:Ignorable="w14 w15 w16se w16cid w16 w16cex w16sdtdh w16du wp14">
+<w:document xmlns:wpc="http://schemas.microsoft.com/office/word/2010/wordprocessingCanvas" xmlns:cx="http://schemas.microsoft.com/office/drawing/2014/chartex" xmlns:cx1="http://schemas.microsoft.com/office/drawing/2015/9/8/chartex" xmlns:cx2="http://schemas.microsoft.com/office/drawing/2015/10/21/chartex" xmlns:cx3="http://schemas.microsoft.com/office/drawing/2016/5/9/chartex" xmlns:cx4="http://schemas.microsoft.com/office/drawing/2016/5/10/chartex" xmlns:cx5="http://schemas.microsoft.com/office/drawing/2016/5/11/chartex" xmlns:cx6="http://schemas.microsoft.com/office/drawing/2016/5/12/chartex" xmlns:cx7="http://schemas.microsoft.com/office/drawing/2016/5/13/chartex" xmlns:cx8="http://schemas.microsoft.com/office/drawing/2016/5/14/chartex" xmlns:mc="http://schemas.openxmlformats.org/markup-compatibility/2006" xmlns:aink="http://schemas.microsoft.com/office/drawing/2016/ink" xmlns:am3d="http://schemas.microsoft.com/office/drawing/2017/model3d" xmlns:o="urn:schemas-microsoft-com:office:office" xmlns:oel="http://schemas.microsoft.com/office/2019/extlst" xmlns:r="http://schemas.openxmlformats.org/officeDocument/2006/relationships" xmlns:m="http://schemas.openxmlformats.org/officeDocument/2006/math" xmlns:v="urn:schemas-microsoft-com:vml" xmlns:wp14="http://schemas.microsoft.com/office/word/2010/wordprocessingDrawing" xmlns:wp="http://schemas.openxmlformats.org/drawingml/2006/wordprocessingDrawing" xmlns:w10="urn:schemas-microsoft-com:office:word" xmlns:w="http://schemas.openxmlformats.org/wordprocessingml/2006/main" xmlns:w14="http://schemas.microsoft.com/office/word/2010/wordml" xmlns:w15="http://schemas.microsoft.com/office/word/2012/wordml" xmlns:w16cex="http://schemas.microsoft.com/office/word/2018/wordml/cex" xmlns:w16cid="http://schemas.microsoft.com/office/word/2016/wordml/cid" xmlns:w16="http://schemas.microsoft.com/office/word/2018/wordml" xmlns:w16du="http://schemas.microsoft.com/office/word/2023/wordml/word16du" xmlns:w16sdtdh="http://schemas.microsoft.com/office/word/2020/wordml/sdtdatahash" xmlns:w16sdtfl="http://schemas.microsoft.com/office/word/2024/wordml/sdtformatlock" xmlns:w16se="http://schemas.microsoft.com/office/word/2015/wordml/symex" xmlns:wpg="http://schemas.microsoft.com/office/word/2010/wordprocessingGroup" xmlns:wpi="http://schemas.microsoft.com/office/word/2010/wordprocessingInk" xmlns:wne="http://schemas.microsoft.com/office/word/2006/wordml" xmlns:wps="http://schemas.microsoft.com/office/word/2010/wordprocessingShape" mc:Ignorable="w14 w15 w16se w16cid w16 w16cex w16sdtdh w16sdtfl w16du wp14">
   <w:body>
     <w:p>
       <w:pPr>
@@ -232,6 +232,7 @@
                 <w:lang w:val="en-US"/>
               </w:rPr>
             </w:pPr>
+            <w:proofErr w:type="gramStart"/>
             <w:r>
               <w:rPr>
                 <w:sz w:val="22"/>
@@ -248,6 +249,7 @@
               </w:rPr>
               <w:t>application</w:t>
             </w:r>
+            <w:proofErr w:type="gramEnd"/>
             <w:r>
               <w:rPr>
                 <w:sz w:val="22"/>
@@ -302,6 +304,7 @@
                 <w:lang w:val="en-US"/>
               </w:rPr>
             </w:pPr>
+            <w:proofErr w:type="gramStart"/>
             <w:r>
               <w:rPr>
                 <w:sz w:val="22"/>
@@ -318,6 +321,7 @@
               </w:rPr>
               <w:t>date</w:t>
             </w:r>
+            <w:proofErr w:type="gramEnd"/>
             <w:r>
               <w:rPr>
                 <w:sz w:val="22"/>
@@ -479,6 +483,7 @@
                 <w:szCs w:val="22"/>
               </w:rPr>
             </w:pPr>
+            <w:proofErr w:type="gramStart"/>
             <w:r>
               <w:rPr>
                 <w:sz w:val="22"/>
@@ -495,6 +500,7 @@
               </w:rPr>
               <w:t>company</w:t>
             </w:r>
+            <w:proofErr w:type="gramEnd"/>
             <w:r>
               <w:rPr>
                 <w:sz w:val="22"/>
@@ -666,6 +672,7 @@
                 <w:szCs w:val="22"/>
               </w:rPr>
             </w:pPr>
+            <w:proofErr w:type="gramStart"/>
             <w:r>
               <w:rPr>
                 <w:sz w:val="22"/>
@@ -682,6 +689,7 @@
               </w:rPr>
               <w:t>city</w:t>
             </w:r>
+            <w:proofErr w:type="gramEnd"/>
             <w:r>
               <w:rPr>
                 <w:sz w:val="22"/>
@@ -942,6 +950,7 @@
                 <w:lang w:val="en-US"/>
               </w:rPr>
             </w:pPr>
+            <w:proofErr w:type="gramStart"/>
             <w:r>
               <w:rPr>
                 <w:sz w:val="22"/>
@@ -958,6 +967,7 @@
               </w:rPr>
               <w:t>surveyor</w:t>
             </w:r>
+            <w:proofErr w:type="gramEnd"/>
             <w:r>
               <w:rPr>
                 <w:sz w:val="22"/>
@@ -1086,6 +1096,7 @@
                 <w:lang w:val="en-US"/>
               </w:rPr>
             </w:pPr>
+            <w:proofErr w:type="gramStart"/>
             <w:r>
               <w:rPr>
                 <w:sz w:val="22"/>
@@ -1094,21 +1105,50 @@
               </w:rPr>
               <w:t xml:space="preserve">{{ </w:t>
             </w:r>
-            <w:r>
-              <w:rPr>
-                <w:sz w:val="22"/>
-                <w:szCs w:val="22"/>
-                <w:lang w:val="en-US"/>
-              </w:rPr>
-              <w:t>surveyor_proxy</w:t>
-            </w:r>
-            <w:r>
-              <w:rPr>
-                <w:sz w:val="22"/>
-                <w:szCs w:val="22"/>
-                <w:lang w:val="en-US"/>
-              </w:rPr>
-              <w:t xml:space="preserve"> }}</w:t>
+            <w:proofErr w:type="spellStart"/>
+            <w:r>
+              <w:rPr>
+                <w:sz w:val="22"/>
+                <w:szCs w:val="22"/>
+                <w:lang w:val="en-US"/>
+              </w:rPr>
+              <w:t>surveyor</w:t>
+            </w:r>
+            <w:proofErr w:type="gramEnd"/>
+            <w:r>
+              <w:rPr>
+                <w:sz w:val="22"/>
+                <w:szCs w:val="22"/>
+                <w:lang w:val="en-US"/>
+              </w:rPr>
+              <w:t>_</w:t>
+            </w:r>
+            <w:proofErr w:type="gramStart"/>
+            <w:r>
+              <w:rPr>
+                <w:sz w:val="22"/>
+                <w:szCs w:val="22"/>
+                <w:lang w:val="en-US"/>
+              </w:rPr>
+              <w:t>proxy</w:t>
+            </w:r>
+            <w:proofErr w:type="spellEnd"/>
+            <w:r>
+              <w:rPr>
+                <w:sz w:val="22"/>
+                <w:szCs w:val="22"/>
+                <w:lang w:val="en-US"/>
+              </w:rPr>
+              <w:t xml:space="preserve"> }</w:t>
+            </w:r>
+            <w:proofErr w:type="gramEnd"/>
+            <w:r>
+              <w:rPr>
+                <w:sz w:val="22"/>
+                <w:szCs w:val="22"/>
+                <w:lang w:val="en-US"/>
+              </w:rPr>
+              <w:t>}</w:t>
             </w:r>
             <w:r>
               <w:rPr>
@@ -1199,6 +1239,7 @@
                 <w:szCs w:val="22"/>
               </w:rPr>
             </w:pPr>
+            <w:proofErr w:type="gramStart"/>
             <w:r>
               <w:rPr>
                 <w:sz w:val="22"/>
@@ -1207,14 +1248,25 @@
               </w:rPr>
               <w:t xml:space="preserve">{{ </w:t>
             </w:r>
-            <w:r>
-              <w:rPr>
-                <w:sz w:val="22"/>
-                <w:szCs w:val="22"/>
-                <w:lang w:val="en-US"/>
-              </w:rPr>
-              <w:t>applicant_nominative</w:t>
-            </w:r>
+            <w:proofErr w:type="spellStart"/>
+            <w:r>
+              <w:rPr>
+                <w:sz w:val="22"/>
+                <w:szCs w:val="22"/>
+                <w:lang w:val="en-US"/>
+              </w:rPr>
+              <w:t>applicant</w:t>
+            </w:r>
+            <w:proofErr w:type="gramEnd"/>
+            <w:r>
+              <w:rPr>
+                <w:sz w:val="22"/>
+                <w:szCs w:val="22"/>
+                <w:lang w:val="en-US"/>
+              </w:rPr>
+              <w:t>_nominative</w:t>
+            </w:r>
+            <w:proofErr w:type="spellEnd"/>
             <w:r>
               <w:rPr>
                 <w:sz w:val="22"/>
@@ -1304,6 +1356,7 @@
                 <w:szCs w:val="22"/>
               </w:rPr>
             </w:pPr>
+            <w:proofErr w:type="gramStart"/>
             <w:r>
               <w:rPr>
                 <w:sz w:val="22"/>
@@ -1312,14 +1365,25 @@
               </w:rPr>
               <w:t xml:space="preserve">{{ </w:t>
             </w:r>
-            <w:r>
-              <w:rPr>
-                <w:sz w:val="22"/>
-                <w:szCs w:val="22"/>
-                <w:lang w:val="en-US"/>
-              </w:rPr>
-              <w:t>applicant_proxy</w:t>
-            </w:r>
+            <w:proofErr w:type="spellStart"/>
+            <w:r>
+              <w:rPr>
+                <w:sz w:val="22"/>
+                <w:szCs w:val="22"/>
+                <w:lang w:val="en-US"/>
+              </w:rPr>
+              <w:t>applicant</w:t>
+            </w:r>
+            <w:proofErr w:type="gramEnd"/>
+            <w:r>
+              <w:rPr>
+                <w:sz w:val="22"/>
+                <w:szCs w:val="22"/>
+                <w:lang w:val="en-US"/>
+              </w:rPr>
+              <w:t>_proxy</w:t>
+            </w:r>
+            <w:proofErr w:type="spellEnd"/>
             <w:r>
               <w:rPr>
                 <w:sz w:val="22"/>
@@ -1416,6 +1480,7 @@
                 <w:szCs w:val="22"/>
               </w:rPr>
             </w:pPr>
+            <w:proofErr w:type="gramStart"/>
             <w:r>
               <w:rPr>
                 <w:sz w:val="22"/>
@@ -1432,6 +1497,7 @@
               </w:rPr>
               <w:t>application</w:t>
             </w:r>
+            <w:proofErr w:type="gramEnd"/>
             <w:r>
               <w:rPr>
                 <w:sz w:val="22"/>
@@ -1492,6 +1558,7 @@
                 <w:szCs w:val="22"/>
               </w:rPr>
             </w:pPr>
+            <w:proofErr w:type="gramStart"/>
             <w:r>
               <w:rPr>
                 <w:sz w:val="22"/>
@@ -1508,6 +1575,7 @@
               </w:rPr>
               <w:t>date</w:t>
             </w:r>
+            <w:proofErr w:type="gramEnd"/>
             <w:r>
               <w:rPr>
                 <w:sz w:val="22"/>
@@ -1612,6 +1680,7 @@
                 <w:szCs w:val="22"/>
               </w:rPr>
             </w:pPr>
+            <w:proofErr w:type="gramStart"/>
             <w:r>
               <w:rPr>
                 <w:sz w:val="22"/>
@@ -1620,14 +1689,25 @@
               </w:rPr>
               <w:t xml:space="preserve">{{ </w:t>
             </w:r>
-            <w:r>
-              <w:rPr>
-                <w:sz w:val="22"/>
-                <w:szCs w:val="22"/>
-                <w:lang w:val="en-US"/>
-              </w:rPr>
-              <w:t>survey_scope</w:t>
-            </w:r>
+            <w:proofErr w:type="spellStart"/>
+            <w:r>
+              <w:rPr>
+                <w:sz w:val="22"/>
+                <w:szCs w:val="22"/>
+                <w:lang w:val="en-US"/>
+              </w:rPr>
+              <w:t>survey</w:t>
+            </w:r>
+            <w:proofErr w:type="gramEnd"/>
+            <w:r>
+              <w:rPr>
+                <w:sz w:val="22"/>
+                <w:szCs w:val="22"/>
+                <w:lang w:val="en-US"/>
+              </w:rPr>
+              <w:t>_scope</w:t>
+            </w:r>
+            <w:proofErr w:type="spellEnd"/>
             <w:r>
               <w:rPr>
                 <w:sz w:val="22"/>
@@ -1791,6 +1871,7 @@
                 <w:szCs w:val="22"/>
               </w:rPr>
             </w:pPr>
+            <w:proofErr w:type="gramStart"/>
             <w:r>
               <w:rPr>
                 <w:sz w:val="22"/>
@@ -1799,14 +1880,25 @@
               </w:rPr>
               <w:t xml:space="preserve">{{ </w:t>
             </w:r>
-            <w:r>
-              <w:rPr>
-                <w:sz w:val="22"/>
-                <w:szCs w:val="22"/>
-                <w:lang w:val="en-US"/>
-              </w:rPr>
-              <w:t>issued_docs</w:t>
-            </w:r>
+            <w:proofErr w:type="spellStart"/>
+            <w:r>
+              <w:rPr>
+                <w:sz w:val="22"/>
+                <w:szCs w:val="22"/>
+                <w:lang w:val="en-US"/>
+              </w:rPr>
+              <w:t>issued</w:t>
+            </w:r>
+            <w:proofErr w:type="gramEnd"/>
+            <w:r>
+              <w:rPr>
+                <w:sz w:val="22"/>
+                <w:szCs w:val="22"/>
+                <w:lang w:val="en-US"/>
+              </w:rPr>
+              <w:t>_docs</w:t>
+            </w:r>
+            <w:proofErr w:type="spellEnd"/>
             <w:r>
               <w:rPr>
                 <w:sz w:val="22"/>
@@ -2014,6 +2106,7 @@
                 <w:szCs w:val="22"/>
               </w:rPr>
             </w:pPr>
+            <w:proofErr w:type="gramStart"/>
             <w:r>
               <w:rPr>
                 <w:sz w:val="22"/>
@@ -2030,6 +2123,7 @@
               </w:rPr>
               <w:t>city</w:t>
             </w:r>
+            <w:proofErr w:type="gramEnd"/>
             <w:r>
               <w:rPr>
                 <w:sz w:val="22"/>
@@ -2182,6 +2276,7 @@
                 <w:szCs w:val="22"/>
               </w:rPr>
             </w:pPr>
+            <w:proofErr w:type="gramStart"/>
             <w:r>
               <w:rPr>
                 <w:sz w:val="22"/>
@@ -2190,14 +2285,25 @@
               </w:rPr>
               <w:t xml:space="preserve">{{ </w:t>
             </w:r>
-            <w:r>
-              <w:rPr>
-                <w:sz w:val="22"/>
-                <w:szCs w:val="22"/>
-                <w:lang w:val="en-US"/>
-              </w:rPr>
-              <w:t>service_cost</w:t>
-            </w:r>
+            <w:proofErr w:type="spellStart"/>
+            <w:r>
+              <w:rPr>
+                <w:sz w:val="22"/>
+                <w:szCs w:val="22"/>
+                <w:lang w:val="en-US"/>
+              </w:rPr>
+              <w:t>service</w:t>
+            </w:r>
+            <w:proofErr w:type="gramEnd"/>
+            <w:r>
+              <w:rPr>
+                <w:sz w:val="22"/>
+                <w:szCs w:val="22"/>
+                <w:lang w:val="en-US"/>
+              </w:rPr>
+              <w:t>_cost</w:t>
+            </w:r>
+            <w:proofErr w:type="spellEnd"/>
             <w:r>
               <w:rPr>
                 <w:sz w:val="22"/>
@@ -2357,7 +2463,16 @@
                 <w:sz w:val="22"/>
                 <w:szCs w:val="22"/>
               </w:rPr>
-              <w:t>20</w:t>
+              <w:t>2</w:t>
+            </w:r>
+            <w:r>
+              <w:rPr>
+                <w:b/>
+                <w:sz w:val="22"/>
+                <w:szCs w:val="22"/>
+                <w:lang w:val="en-US"/>
+              </w:rPr>
+              <w:t>2</w:t>
             </w:r>
             <w:r>
               <w:rPr>
@@ -2385,6 +2500,7 @@
                 <w:szCs w:val="22"/>
               </w:rPr>
             </w:pPr>
+            <w:proofErr w:type="gramStart"/>
             <w:r>
               <w:rPr>
                 <w:sz w:val="22"/>
@@ -2401,6 +2517,7 @@
               </w:rPr>
               <w:t>tax</w:t>
             </w:r>
+            <w:proofErr w:type="gramEnd"/>
             <w:r>
               <w:rPr>
                 <w:sz w:val="22"/>
@@ -2572,6 +2689,7 @@
                 <w:szCs w:val="22"/>
               </w:rPr>
             </w:pPr>
+            <w:proofErr w:type="gramStart"/>
             <w:r>
               <w:rPr>
                 <w:sz w:val="22"/>
@@ -2588,6 +2706,7 @@
               </w:rPr>
               <w:t>total</w:t>
             </w:r>
+            <w:proofErr w:type="gramEnd"/>
             <w:r>
               <w:rPr>
                 <w:sz w:val="22"/>
@@ -3094,6 +3213,7 @@
                 <w:szCs w:val="22"/>
               </w:rPr>
             </w:pPr>
+            <w:proofErr w:type="gramStart"/>
             <w:r>
               <w:rPr>
                 <w:sz w:val="22"/>
@@ -3102,14 +3222,25 @@
               </w:rPr>
               <w:t xml:space="preserve">{{ </w:t>
             </w:r>
-            <w:r>
-              <w:rPr>
-                <w:sz w:val="22"/>
-                <w:szCs w:val="22"/>
-                <w:lang w:val="en-US"/>
-              </w:rPr>
-              <w:t>applicant_signer</w:t>
-            </w:r>
+            <w:proofErr w:type="spellStart"/>
+            <w:r>
+              <w:rPr>
+                <w:sz w:val="22"/>
+                <w:szCs w:val="22"/>
+                <w:lang w:val="en-US"/>
+              </w:rPr>
+              <w:t>applicant</w:t>
+            </w:r>
+            <w:proofErr w:type="gramEnd"/>
+            <w:r>
+              <w:rPr>
+                <w:sz w:val="22"/>
+                <w:szCs w:val="22"/>
+                <w:lang w:val="en-US"/>
+              </w:rPr>
+              <w:t>_signer</w:t>
+            </w:r>
+            <w:proofErr w:type="spellEnd"/>
             <w:r>
               <w:rPr>
                 <w:sz w:val="22"/>
@@ -3208,6 +3339,7 @@
                 <w:szCs w:val="22"/>
               </w:rPr>
             </w:pPr>
+            <w:proofErr w:type="gramStart"/>
             <w:r>
               <w:rPr>
                 <w:sz w:val="22"/>
@@ -3216,14 +3348,25 @@
               </w:rPr>
               <w:t xml:space="preserve">{{ </w:t>
             </w:r>
-            <w:r>
-              <w:rPr>
-                <w:sz w:val="22"/>
-                <w:szCs w:val="22"/>
-                <w:lang w:val="en-US"/>
-              </w:rPr>
-              <w:t>surveyor_signer</w:t>
-            </w:r>
+            <w:proofErr w:type="spellStart"/>
+            <w:r>
+              <w:rPr>
+                <w:sz w:val="22"/>
+                <w:szCs w:val="22"/>
+                <w:lang w:val="en-US"/>
+              </w:rPr>
+              <w:t>surveyor</w:t>
+            </w:r>
+            <w:proofErr w:type="gramEnd"/>
+            <w:r>
+              <w:rPr>
+                <w:sz w:val="22"/>
+                <w:szCs w:val="22"/>
+                <w:lang w:val="en-US"/>
+              </w:rPr>
+              <w:t>_signer</w:t>
+            </w:r>
+            <w:proofErr w:type="spellEnd"/>
             <w:r>
               <w:rPr>
                 <w:sz w:val="22"/>
@@ -3474,8 +3617,17 @@
           <w:szCs w:val="22"/>
         </w:rPr>
         <w:tab/>
+      </w:r>
+      <w:proofErr w:type="spellStart"/>
+      <w:r>
+        <w:rPr>
+          <w:b/>
+          <w:sz w:val="20"/>
+          <w:szCs w:val="22"/>
+        </w:rPr>
         <w:t>МП</w:t>
       </w:r>
+      <w:proofErr w:type="spellEnd"/>
     </w:p>
     <w:sectPr>
       <w:pgSz w:w="11906" w:h="16838" w:code="9"/>
@@ -3487,7 +3639,7 @@
 </file>
 
 <file path=word/endnotes.xml><?xml version="1.0" encoding="utf-8"?>
-<w:endnotes xmlns:wpc="http://schemas.microsoft.com/office/word/2010/wordprocessingCanvas" xmlns:cx="http://schemas.microsoft.com/office/drawing/2014/chartex" xmlns:cx1="http://schemas.microsoft.com/office/drawing/2015/9/8/chartex" xmlns:cx2="http://schemas.microsoft.com/office/drawing/2015/10/21/chartex" xmlns:cx3="http://schemas.microsoft.com/office/drawing/2016/5/9/chartex" xmlns:cx4="http://schemas.microsoft.com/office/drawing/2016/5/10/chartex" xmlns:cx5="http://schemas.microsoft.com/office/drawing/2016/5/11/chartex" xmlns:cx6="http://schemas.microsoft.com/office/drawing/2016/5/12/chartex" xmlns:cx7="http://schemas.microsoft.com/office/drawing/2016/5/13/chartex" xmlns:cx8="http://schemas.microsoft.com/office/drawing/2016/5/14/chartex" xmlns:mc="http://schemas.openxmlformats.org/markup-compatibility/2006" xmlns:aink="http://schemas.microsoft.com/office/drawing/2016/ink" xmlns:am3d="http://schemas.microsoft.com/office/drawing/2017/model3d" xmlns:o="urn:schemas-microsoft-com:office:office" xmlns:oel="http://schemas.microsoft.com/office/2019/extlst" xmlns:r="http://schemas.openxmlformats.org/officeDocument/2006/relationships" xmlns:m="http://schemas.openxmlformats.org/officeDocument/2006/math" xmlns:v="urn:schemas-microsoft-com:vml" xmlns:wp14="http://schemas.microsoft.com/office/word/2010/wordprocessingDrawing" xmlns:wp="http://schemas.openxmlformats.org/drawingml/2006/wordprocessingDrawing" xmlns:w10="urn:schemas-microsoft-com:office:word" xmlns:w="http://schemas.openxmlformats.org/wordprocessingml/2006/main" xmlns:w14="http://schemas.microsoft.com/office/word/2010/wordml" xmlns:w15="http://schemas.microsoft.com/office/word/2012/wordml" xmlns:w16cex="http://schemas.microsoft.com/office/word/2018/wordml/cex" xmlns:w16cid="http://schemas.microsoft.com/office/word/2016/wordml/cid" xmlns:w16="http://schemas.microsoft.com/office/word/2018/wordml" xmlns:w16du="http://schemas.microsoft.com/office/word/2023/wordml/word16du" xmlns:w16sdtdh="http://schemas.microsoft.com/office/word/2020/wordml/sdtdatahash" xmlns:w16se="http://schemas.microsoft.com/office/word/2015/wordml/symex" xmlns:wpg="http://schemas.microsoft.com/office/word/2010/wordprocessingGroup" xmlns:wpi="http://schemas.microsoft.com/office/word/2010/wordprocessingInk" xmlns:wne="http://schemas.microsoft.com/office/word/2006/wordml" xmlns:wps="http://schemas.microsoft.com/office/word/2010/wordprocessingShape" mc:Ignorable="w14 w15 w16se w16cid w16 w16cex w16sdtdh w16du wp14">
+<w:endnotes xmlns:wpc="http://schemas.microsoft.com/office/word/2010/wordprocessingCanvas" xmlns:cx="http://schemas.microsoft.com/office/drawing/2014/chartex" xmlns:cx1="http://schemas.microsoft.com/office/drawing/2015/9/8/chartex" xmlns:cx2="http://schemas.microsoft.com/office/drawing/2015/10/21/chartex" xmlns:cx3="http://schemas.microsoft.com/office/drawing/2016/5/9/chartex" xmlns:cx4="http://schemas.microsoft.com/office/drawing/2016/5/10/chartex" xmlns:cx5="http://schemas.microsoft.com/office/drawing/2016/5/11/chartex" xmlns:cx6="http://schemas.microsoft.com/office/drawing/2016/5/12/chartex" xmlns:cx7="http://schemas.microsoft.com/office/drawing/2016/5/13/chartex" xmlns:cx8="http://schemas.microsoft.com/office/drawing/2016/5/14/chartex" xmlns:mc="http://schemas.openxmlformats.org/markup-compatibility/2006" xmlns:aink="http://schemas.microsoft.com/office/drawing/2016/ink" xmlns:am3d="http://schemas.microsoft.com/office/drawing/2017/model3d" xmlns:o="urn:schemas-microsoft-com:office:office" xmlns:oel="http://schemas.microsoft.com/office/2019/extlst" xmlns:r="http://schemas.openxmlformats.org/officeDocument/2006/relationships" xmlns:m="http://schemas.openxmlformats.org/officeDocument/2006/math" xmlns:v="urn:schemas-microsoft-com:vml" xmlns:wp14="http://schemas.microsoft.com/office/word/2010/wordprocessingDrawing" xmlns:wp="http://schemas.openxmlformats.org/drawingml/2006/wordprocessingDrawing" xmlns:w10="urn:schemas-microsoft-com:office:word" xmlns:w="http://schemas.openxmlformats.org/wordprocessingml/2006/main" xmlns:w14="http://schemas.microsoft.com/office/word/2010/wordml" xmlns:w15="http://schemas.microsoft.com/office/word/2012/wordml" xmlns:w16cex="http://schemas.microsoft.com/office/word/2018/wordml/cex" xmlns:w16cid="http://schemas.microsoft.com/office/word/2016/wordml/cid" xmlns:w16="http://schemas.microsoft.com/office/word/2018/wordml" xmlns:w16du="http://schemas.microsoft.com/office/word/2023/wordml/word16du" xmlns:w16sdtdh="http://schemas.microsoft.com/office/word/2020/wordml/sdtdatahash" xmlns:w16sdtfl="http://schemas.microsoft.com/office/word/2024/wordml/sdtformatlock" xmlns:w16se="http://schemas.microsoft.com/office/word/2015/wordml/symex" xmlns:wpg="http://schemas.microsoft.com/office/word/2010/wordprocessingGroup" xmlns:wpi="http://schemas.microsoft.com/office/word/2010/wordprocessingInk" xmlns:wne="http://schemas.microsoft.com/office/word/2006/wordml" xmlns:wps="http://schemas.microsoft.com/office/word/2010/wordprocessingShape" mc:Ignorable="w14 w15 w16se w16cid w16 w16cex w16sdtdh w16sdtfl w16du wp14">
   <w:endnote w:type="separator" w:id="-1">
     <w:p>
       <w:r>
@@ -3506,7 +3658,7 @@
 </file>
 
 <file path=word/footnotes.xml><?xml version="1.0" encoding="utf-8"?>
-<w:footnotes xmlns:wpc="http://schemas.microsoft.com/office/word/2010/wordprocessingCanvas" xmlns:cx="http://schemas.microsoft.com/office/drawing/2014/chartex" xmlns:cx1="http://schemas.microsoft.com/office/drawing/2015/9/8/chartex" xmlns:cx2="http://schemas.microsoft.com/office/drawing/2015/10/21/chartex" xmlns:cx3="http://schemas.microsoft.com/office/drawing/2016/5/9/chartex" xmlns:cx4="http://schemas.microsoft.com/office/drawing/2016/5/10/chartex" xmlns:cx5="http://schemas.microsoft.com/office/drawing/2016/5/11/chartex" xmlns:cx6="http://schemas.microsoft.com/office/drawing/2016/5/12/chartex" xmlns:cx7="http://schemas.microsoft.com/office/drawing/2016/5/13/chartex" xmlns:cx8="http://schemas.microsoft.com/office/drawing/2016/5/14/chartex" xmlns:mc="http://schemas.openxmlformats.org/markup-compatibility/2006" xmlns:aink="http://schemas.microsoft.com/office/drawing/2016/ink" xmlns:am3d="http://schemas.microsoft.com/office/drawing/2017/model3d" xmlns:o="urn:schemas-microsoft-com:office:office" xmlns:oel="http://schemas.microsoft.com/office/2019/extlst" xmlns:r="http://schemas.openxmlformats.org/officeDocument/2006/relationships" xmlns:m="http://schemas.openxmlformats.org/officeDocument/2006/math" xmlns:v="urn:schemas-microsoft-com:vml" xmlns:wp14="http://schemas.microsoft.com/office/word/2010/wordprocessingDrawing" xmlns:wp="http://schemas.openxmlformats.org/drawingml/2006/wordprocessingDrawing" xmlns:w10="urn:schemas-microsoft-com:office:word" xmlns:w="http://schemas.openxmlformats.org/wordprocessingml/2006/main" xmlns:w14="http://schemas.microsoft.com/office/word/2010/wordml" xmlns:w15="http://schemas.microsoft.com/office/word/2012/wordml" xmlns:w16cex="http://schemas.microsoft.com/office/word/2018/wordml/cex" xmlns:w16cid="http://schemas.microsoft.com/office/word/2016/wordml/cid" xmlns:w16="http://schemas.microsoft.com/office/word/2018/wordml" xmlns:w16du="http://schemas.microsoft.com/office/word/2023/wordml/word16du" xmlns:w16sdtdh="http://schemas.microsoft.com/office/word/2020/wordml/sdtdatahash" xmlns:w16se="http://schemas.microsoft.com/office/word/2015/wordml/symex" xmlns:wpg="http://schemas.microsoft.com/office/word/2010/wordprocessingGroup" xmlns:wpi="http://schemas.microsoft.com/office/word/2010/wordprocessingInk" xmlns:wne="http://schemas.microsoft.com/office/word/2006/wordml" xmlns:wps="http://schemas.microsoft.com/office/word/2010/wordprocessingShape" mc:Ignorable="w14 w15 w16se w16cid w16 w16cex w16sdtdh w16du wp14">
+<w:footnotes xmlns:wpc="http://schemas.microsoft.com/office/word/2010/wordprocessingCanvas" xmlns:cx="http://schemas.microsoft.com/office/drawing/2014/chartex" xmlns:cx1="http://schemas.microsoft.com/office/drawing/2015/9/8/chartex" xmlns:cx2="http://schemas.microsoft.com/office/drawing/2015/10/21/chartex" xmlns:cx3="http://schemas.microsoft.com/office/drawing/2016/5/9/chartex" xmlns:cx4="http://schemas.microsoft.com/office/drawing/2016/5/10/chartex" xmlns:cx5="http://schemas.microsoft.com/office/drawing/2016/5/11/chartex" xmlns:cx6="http://schemas.microsoft.com/office/drawing/2016/5/12/chartex" xmlns:cx7="http://schemas.microsoft.com/office/drawing/2016/5/13/chartex" xmlns:cx8="http://schemas.microsoft.com/office/drawing/2016/5/14/chartex" xmlns:mc="http://schemas.openxmlformats.org/markup-compatibility/2006" xmlns:aink="http://schemas.microsoft.com/office/drawing/2016/ink" xmlns:am3d="http://schemas.microsoft.com/office/drawing/2017/model3d" xmlns:o="urn:schemas-microsoft-com:office:office" xmlns:oel="http://schemas.microsoft.com/office/2019/extlst" xmlns:r="http://schemas.openxmlformats.org/officeDocument/2006/relationships" xmlns:m="http://schemas.openxmlformats.org/officeDocument/2006/math" xmlns:v="urn:schemas-microsoft-com:vml" xmlns:wp14="http://schemas.microsoft.com/office/word/2010/wordprocessingDrawing" xmlns:wp="http://schemas.openxmlformats.org/drawingml/2006/wordprocessingDrawing" xmlns:w10="urn:schemas-microsoft-com:office:word" xmlns:w="http://schemas.openxmlformats.org/wordprocessingml/2006/main" xmlns:w14="http://schemas.microsoft.com/office/word/2010/wordml" xmlns:w15="http://schemas.microsoft.com/office/word/2012/wordml" xmlns:w16cex="http://schemas.microsoft.com/office/word/2018/wordml/cex" xmlns:w16cid="http://schemas.microsoft.com/office/word/2016/wordml/cid" xmlns:w16="http://schemas.microsoft.com/office/word/2018/wordml" xmlns:w16du="http://schemas.microsoft.com/office/word/2023/wordml/word16du" xmlns:w16sdtdh="http://schemas.microsoft.com/office/word/2020/wordml/sdtdatahash" xmlns:w16sdtfl="http://schemas.microsoft.com/office/word/2024/wordml/sdtformatlock" xmlns:w16se="http://schemas.microsoft.com/office/word/2015/wordml/symex" xmlns:wpg="http://schemas.microsoft.com/office/word/2010/wordprocessingGroup" xmlns:wpi="http://schemas.microsoft.com/office/word/2010/wordprocessingInk" xmlns:wne="http://schemas.microsoft.com/office/word/2006/wordml" xmlns:wps="http://schemas.microsoft.com/office/word/2010/wordprocessingShape" mc:Ignorable="w14 w15 w16se w16cid w16 w16cex w16sdtdh w16sdtfl w16du wp14">
   <w:footnote w:type="separator" w:id="-1">
     <w:p>
       <w:r>
@@ -3541,7 +3693,7 @@
 </file>
 
 <file path=word/styles.xml><?xml version="1.0" encoding="utf-8"?>
-<w:styles xmlns:mc="http://schemas.openxmlformats.org/markup-compatibility/2006" xmlns:r="http://schemas.openxmlformats.org/officeDocument/2006/relationships" xmlns:w="http://schemas.openxmlformats.org/wordprocessingml/2006/main" xmlns:w14="http://schemas.microsoft.com/office/word/2010/wordml" xmlns:w15="http://schemas.microsoft.com/office/word/2012/wordml" xmlns:w16cex="http://schemas.microsoft.com/office/word/2018/wordml/cex" xmlns:w16cid="http://schemas.microsoft.com/office/word/2016/wordml/cid" xmlns:w16="http://schemas.microsoft.com/office/word/2018/wordml" xmlns:w16du="http://schemas.microsoft.com/office/word/2023/wordml/word16du" xmlns:w16sdtdh="http://schemas.microsoft.com/office/word/2020/wordml/sdtdatahash" xmlns:w16se="http://schemas.microsoft.com/office/word/2015/wordml/symex" mc:Ignorable="w14 w15 w16se w16cid w16 w16cex w16sdtdh w16du">
+<w:styles xmlns:mc="http://schemas.openxmlformats.org/markup-compatibility/2006" xmlns:r="http://schemas.openxmlformats.org/officeDocument/2006/relationships" xmlns:w="http://schemas.openxmlformats.org/wordprocessingml/2006/main" xmlns:w14="http://schemas.microsoft.com/office/word/2010/wordml" xmlns:w15="http://schemas.microsoft.com/office/word/2012/wordml" xmlns:w16cex="http://schemas.microsoft.com/office/word/2018/wordml/cex" xmlns:w16cid="http://schemas.microsoft.com/office/word/2016/wordml/cid" xmlns:w16="http://schemas.microsoft.com/office/word/2018/wordml" xmlns:w16du="http://schemas.microsoft.com/office/word/2023/wordml/word16du" xmlns:w16sdtdh="http://schemas.microsoft.com/office/word/2020/wordml/sdtdatahash" xmlns:w16sdtfl="http://schemas.microsoft.com/office/word/2024/wordml/sdtformatlock" xmlns:w16se="http://schemas.microsoft.com/office/word/2015/wordml/symex" mc:Ignorable="w14 w15 w16se w16cid w16 w16cex w16sdtdh w16sdtfl w16du">
   <w:docDefaults>
     <w:rPrDefault>
       <w:rPr>

</xml_diff>